<commit_message>
Updated word doc. Updated db
</commit_message>
<xml_diff>
--- a/GATech BootCamp -- Project3.docx
+++ b/GATech BootCamp -- Project3.docx
@@ -2,6 +2,8 @@
 <file path=word/document.xml><?xml version="1.0" encoding="utf-8"?>
 <w:document xmlns:wpc="http://schemas.microsoft.com/office/word/2010/wordprocessingCanvas" xmlns:cx="http://schemas.microsoft.com/office/drawing/2014/chartex" xmlns:cx1="http://schemas.microsoft.com/office/drawing/2015/9/8/chartex" xmlns:mc="http://schemas.openxmlformats.org/markup-compatibility/2006" xmlns:o="urn:schemas-microsoft-com:office:office" xmlns:r="http://schemas.openxmlformats.org/officeDocument/2006/relationships" xmlns:m="http://schemas.openxmlformats.org/officeDocument/2006/math" xmlns:v="urn:schemas-microsoft-com:vml" xmlns:wp14="http://schemas.microsoft.com/office/word/2010/wordprocessingDrawing" xmlns:wp="http://schemas.openxmlformats.org/drawingml/2006/wordprocessingDrawing" xmlns:w10="urn:schemas-microsoft-com:office:word" xmlns:w="http://schemas.openxmlformats.org/wordprocessingml/2006/main" xmlns:w14="http://schemas.microsoft.com/office/word/2010/wordml" xmlns:w15="http://schemas.microsoft.com/office/word/2012/wordml" xmlns:w16se="http://schemas.microsoft.com/office/word/2015/wordml/symex" xmlns:wpg="http://schemas.microsoft.com/office/word/2010/wordprocessingGroup" xmlns:wpi="http://schemas.microsoft.com/office/word/2010/wordprocessingInk" xmlns:wne="http://schemas.microsoft.com/office/word/2006/wordml" xmlns:wps="http://schemas.microsoft.com/office/word/2010/wordprocessingShape" mc:Ignorable="w14 w15 w16se wp14">
   <w:body>
+    <w:p/>
+    <w:p/>
     <w:p>
       <w:r>
         <w:t>Data set</w:t>
@@ -88,23 +90,44 @@
     <w:p>
       <w:pPr>
         <w:pStyle w:val="ListParagraph"/>
-        <w:ind w:left="420"/>
-      </w:pPr>
-    </w:p>
-    <w:p/>
+        <w:numPr>
+          <w:ilvl w:val="0"/>
+          <w:numId w:val="1"/>
+        </w:numPr>
+      </w:pPr>
+      <w:r>
+        <w:t xml:space="preserve">Table Data - </w:t>
+      </w:r>
+      <w:r>
+        <w:t>P</w:t>
+      </w:r>
+      <w:r>
+        <w:t>age for raw data in table format</w:t>
+      </w:r>
+    </w:p>
     <w:p/>
     <w:p>
       <w:r>
         <w:t>DB: MongoDB</w:t>
       </w:r>
     </w:p>
+    <w:p>
+      <w:pPr>
+        <w:pStyle w:val="ListParagraph"/>
+        <w:numPr>
+          <w:ilvl w:val="0"/>
+          <w:numId w:val="3"/>
+        </w:numPr>
+      </w:pPr>
+      <w:r>
+        <w:t>Python Flask</w:t>
+      </w:r>
+    </w:p>
     <w:p/>
     <w:p>
       <w:r>
         <w:t>New JS library? :</w:t>
       </w:r>
-      <w:bookmarkStart w:id="0" w:name="_GoBack"/>
-      <w:bookmarkEnd w:id="0"/>
     </w:p>
     <w:p>
       <w:pPr>
@@ -141,7 +164,19 @@
         </w:numPr>
       </w:pPr>
       <w:r>
-        <w:t>Table for the data</w:t>
+        <w:t>Graphic for Georg</w:t>
+      </w:r>
+      <w:r>
+        <w:t>i</w:t>
+      </w:r>
+      <w:r>
+        <w:t>a voting patterns over time</w:t>
+      </w:r>
+    </w:p>
+    <w:p/>
+    <w:p>
+      <w:r>
+        <w:t>Charts we wanted to build using Leaflet or Plotly.js? ---</w:t>
       </w:r>
     </w:p>
     <w:p>
@@ -152,12 +187,17 @@
           <w:numId w:val="2"/>
         </w:numPr>
       </w:pPr>
-    </w:p>
-    <w:p/>
-    <w:p>
-      <w:r>
-        <w:t>Charts we wanted to build using Leaflet or Plotly.js? ---</w:t>
-      </w:r>
+      <w:r>
+        <w:t>Heat map</w:t>
+      </w:r>
+      <w:r>
+        <w:t xml:space="preserve"> of voting for US</w:t>
+      </w:r>
+      <w:r>
+        <w:t xml:space="preserve"> (by state)</w:t>
+      </w:r>
+      <w:bookmarkStart w:id="0" w:name="_GoBack"/>
+      <w:bookmarkEnd w:id="0"/>
     </w:p>
     <w:p>
       <w:pPr>
@@ -167,13 +207,20 @@
           <w:numId w:val="2"/>
         </w:numPr>
       </w:pPr>
-      <w:proofErr w:type="spellStart"/>
-      <w:r>
-        <w:t>Heatmap</w:t>
-      </w:r>
-      <w:proofErr w:type="spellEnd"/>
-      <w:r>
-        <w:t xml:space="preserve"> of voting for US</w:t>
+      <w:r>
+        <w:t>Heat map</w:t>
+      </w:r>
+      <w:r>
+        <w:t xml:space="preserve"> for GA</w:t>
+      </w:r>
+      <w:r>
+        <w:t xml:space="preserve"> (by counties)</w:t>
+      </w:r>
+    </w:p>
+    <w:p/>
+    <w:p>
+      <w:r>
+        <w:t>Dashboard</w:t>
       </w:r>
     </w:p>
     <w:p>
@@ -184,13 +231,8 @@
           <w:numId w:val="2"/>
         </w:numPr>
       </w:pPr>
-      <w:proofErr w:type="spellStart"/>
-      <w:r>
-        <w:t>Heatmap</w:t>
-      </w:r>
-      <w:proofErr w:type="spellEnd"/>
-      <w:r>
-        <w:t xml:space="preserve"> for GA</w:t>
+      <w:r>
+        <w:t>Bar graph of total votes per candidate by county</w:t>
       </w:r>
     </w:p>
     <w:p>
@@ -202,7 +244,7 @@
         </w:numPr>
       </w:pPr>
       <w:r>
-        <w:t>Bar/scatter/line graph for statistics</w:t>
+        <w:t>Presidential candidates (Biden vs Trump): how many votes + percentage of total votes + who won the county</w:t>
       </w:r>
     </w:p>
     <w:p/>
@@ -341,6 +383,118 @@
     </w:lvl>
   </w:abstractNum>
   <w:abstractNum w:abstractNumId="1" w15:restartNumberingAfterBreak="0">
+    <w:nsid w:val="47972D74"/>
+    <w:multiLevelType w:val="hybridMultilevel"/>
+    <w:tmpl w:val="A7D4E7EE"/>
+    <w:lvl w:ilvl="0" w:tplc="5E9E4808">
+      <w:numFmt w:val="bullet"/>
+      <w:lvlText w:val="-"/>
+      <w:lvlJc w:val="left"/>
+      <w:pPr>
+        <w:ind w:left="720" w:hanging="360"/>
+      </w:pPr>
+      <w:rPr>
+        <w:rFonts w:ascii="Calibri" w:eastAsiaTheme="minorHAnsi" w:hAnsi="Calibri" w:cs="Calibri" w:hint="default"/>
+      </w:rPr>
+    </w:lvl>
+    <w:lvl w:ilvl="1" w:tplc="04090003" w:tentative="1">
+      <w:start w:val="1"/>
+      <w:numFmt w:val="bullet"/>
+      <w:lvlText w:val="o"/>
+      <w:lvlJc w:val="left"/>
+      <w:pPr>
+        <w:ind w:left="1440" w:hanging="360"/>
+      </w:pPr>
+      <w:rPr>
+        <w:rFonts w:ascii="Courier New" w:hAnsi="Courier New" w:cs="Courier New" w:hint="default"/>
+      </w:rPr>
+    </w:lvl>
+    <w:lvl w:ilvl="2" w:tplc="04090005" w:tentative="1">
+      <w:start w:val="1"/>
+      <w:numFmt w:val="bullet"/>
+      <w:lvlText w:val=""/>
+      <w:lvlJc w:val="left"/>
+      <w:pPr>
+        <w:ind w:left="2160" w:hanging="360"/>
+      </w:pPr>
+      <w:rPr>
+        <w:rFonts w:ascii="Wingdings" w:hAnsi="Wingdings" w:hint="default"/>
+      </w:rPr>
+    </w:lvl>
+    <w:lvl w:ilvl="3" w:tplc="04090001" w:tentative="1">
+      <w:start w:val="1"/>
+      <w:numFmt w:val="bullet"/>
+      <w:lvlText w:val=""/>
+      <w:lvlJc w:val="left"/>
+      <w:pPr>
+        <w:ind w:left="2880" w:hanging="360"/>
+      </w:pPr>
+      <w:rPr>
+        <w:rFonts w:ascii="Symbol" w:hAnsi="Symbol" w:hint="default"/>
+      </w:rPr>
+    </w:lvl>
+    <w:lvl w:ilvl="4" w:tplc="04090003" w:tentative="1">
+      <w:start w:val="1"/>
+      <w:numFmt w:val="bullet"/>
+      <w:lvlText w:val="o"/>
+      <w:lvlJc w:val="left"/>
+      <w:pPr>
+        <w:ind w:left="3600" w:hanging="360"/>
+      </w:pPr>
+      <w:rPr>
+        <w:rFonts w:ascii="Courier New" w:hAnsi="Courier New" w:cs="Courier New" w:hint="default"/>
+      </w:rPr>
+    </w:lvl>
+    <w:lvl w:ilvl="5" w:tplc="04090005" w:tentative="1">
+      <w:start w:val="1"/>
+      <w:numFmt w:val="bullet"/>
+      <w:lvlText w:val=""/>
+      <w:lvlJc w:val="left"/>
+      <w:pPr>
+        <w:ind w:left="4320" w:hanging="360"/>
+      </w:pPr>
+      <w:rPr>
+        <w:rFonts w:ascii="Wingdings" w:hAnsi="Wingdings" w:hint="default"/>
+      </w:rPr>
+    </w:lvl>
+    <w:lvl w:ilvl="6" w:tplc="04090001" w:tentative="1">
+      <w:start w:val="1"/>
+      <w:numFmt w:val="bullet"/>
+      <w:lvlText w:val=""/>
+      <w:lvlJc w:val="left"/>
+      <w:pPr>
+        <w:ind w:left="5040" w:hanging="360"/>
+      </w:pPr>
+      <w:rPr>
+        <w:rFonts w:ascii="Symbol" w:hAnsi="Symbol" w:hint="default"/>
+      </w:rPr>
+    </w:lvl>
+    <w:lvl w:ilvl="7" w:tplc="04090003" w:tentative="1">
+      <w:start w:val="1"/>
+      <w:numFmt w:val="bullet"/>
+      <w:lvlText w:val="o"/>
+      <w:lvlJc w:val="left"/>
+      <w:pPr>
+        <w:ind w:left="5760" w:hanging="360"/>
+      </w:pPr>
+      <w:rPr>
+        <w:rFonts w:ascii="Courier New" w:hAnsi="Courier New" w:cs="Courier New" w:hint="default"/>
+      </w:rPr>
+    </w:lvl>
+    <w:lvl w:ilvl="8" w:tplc="04090005" w:tentative="1">
+      <w:start w:val="1"/>
+      <w:numFmt w:val="bullet"/>
+      <w:lvlText w:val=""/>
+      <w:lvlJc w:val="left"/>
+      <w:pPr>
+        <w:ind w:left="6480" w:hanging="360"/>
+      </w:pPr>
+      <w:rPr>
+        <w:rFonts w:ascii="Wingdings" w:hAnsi="Wingdings" w:hint="default"/>
+      </w:rPr>
+    </w:lvl>
+  </w:abstractNum>
+  <w:abstractNum w:abstractNumId="2" w15:restartNumberingAfterBreak="0">
     <w:nsid w:val="52BE7D17"/>
     <w:multiLevelType w:val="hybridMultilevel"/>
     <w:tmpl w:val="762A90EC"/>
@@ -453,10 +607,13 @@
     </w:lvl>
   </w:abstractNum>
   <w:num w:numId="1">
-    <w:abstractNumId w:val="1"/>
+    <w:abstractNumId w:val="2"/>
   </w:num>
   <w:num w:numId="2">
     <w:abstractNumId w:val="0"/>
+  </w:num>
+  <w:num w:numId="3">
+    <w:abstractNumId w:val="1"/>
   </w:num>
 </w:numbering>
 </file>

</xml_diff>

<commit_message>
Added index.html file to archive folder
</commit_message>
<xml_diff>
--- a/GATech BootCamp -- Project3.docx
+++ b/GATech BootCamp -- Project3.docx
@@ -166,8 +166,6 @@
           <w:numId w:val="2"/>
         </w:numPr>
       </w:pPr>
-      <w:bookmarkStart w:id="0" w:name="_GoBack"/>
-      <w:bookmarkEnd w:id="0"/>
     </w:p>
     <w:p/>
     <w:p>
@@ -192,6 +190,12 @@
       <w:r>
         <w:t xml:space="preserve"> (by state)</w:t>
       </w:r>
+      <w:r>
+        <w:t xml:space="preserve"> / </w:t>
+      </w:r>
+      <w:r>
+        <w:t>Heat map for GA (by counties)</w:t>
+      </w:r>
     </w:p>
     <w:p>
       <w:pPr>
@@ -201,15 +205,8 @@
           <w:numId w:val="2"/>
         </w:numPr>
       </w:pPr>
-      <w:r>
-        <w:t>Heat map</w:t>
-      </w:r>
-      <w:r>
-        <w:t xml:space="preserve"> for GA</w:t>
-      </w:r>
-      <w:r>
-        <w:t xml:space="preserve"> (by counties)</w:t>
-      </w:r>
+      <w:bookmarkStart w:id="0" w:name="_GoBack"/>
+      <w:bookmarkEnd w:id="0"/>
     </w:p>
     <w:p/>
     <w:p>

</xml_diff>